<commit_message>
updated documentation and functionality
</commit_message>
<xml_diff>
--- a/Project Documentation.docx
+++ b/Project Documentation.docx
@@ -438,6 +438,14 @@
               </w:rPr>
               <w:t>The system will calculate the total distance between each destination point and home base</w:t>
             </w:r>
+            <w:r>
+              <w:rPr>
+                <w:rFonts w:ascii="Calibri" w:eastAsia="Calibri" w:hAnsi="Calibri" w:cs="Calibri"/>
+                <w:sz w:val="24"/>
+                <w:szCs w:val="24"/>
+              </w:rPr>
+              <w:t xml:space="preserve"> – internal</w:t>
+            </w:r>
           </w:p>
         </w:tc>
       </w:tr>
@@ -500,7 +508,7 @@
                 <w:sz w:val="24"/>
                 <w:szCs w:val="24"/>
               </w:rPr>
-              <w:t>1</w:t>
+              <w:t>2</w:t>
             </w:r>
           </w:p>
         </w:tc>
@@ -530,7 +538,23 @@
                 <w:sz w:val="24"/>
                 <w:szCs w:val="24"/>
               </w:rPr>
-              <w:t>The system will arrange the addresses based off an algorithm (closest, closest to closest)</w:t>
+              <w:t>The system will arrange the addresses based off an algorithm (closest, closest to closest</w:t>
+            </w:r>
+            <w:r>
+              <w:rPr>
+                <w:rFonts w:ascii="Calibri" w:eastAsia="Calibri" w:hAnsi="Calibri" w:cs="Calibri"/>
+                <w:sz w:val="24"/>
+                <w:szCs w:val="24"/>
+              </w:rPr>
+              <w:t>, repeat</w:t>
+            </w:r>
+            <w:r>
+              <w:rPr>
+                <w:rFonts w:ascii="Calibri" w:eastAsia="Calibri" w:hAnsi="Calibri" w:cs="Calibri"/>
+                <w:sz w:val="24"/>
+                <w:szCs w:val="24"/>
+              </w:rPr>
+              <w:t>)</w:t>
             </w:r>
           </w:p>
         </w:tc>
@@ -597,7 +621,7 @@
                 <w:sz w:val="24"/>
                 <w:szCs w:val="24"/>
               </w:rPr>
-              <w:t>4</w:t>
+              <w:t>3</w:t>
             </w:r>
           </w:p>
         </w:tc>
@@ -835,7 +859,7 @@
                 <w:sz w:val="24"/>
                 <w:szCs w:val="24"/>
               </w:rPr>
-              <w:t>2</w:t>
+              <w:t>4</w:t>
             </w:r>
           </w:p>
         </w:tc>
@@ -940,7 +964,7 @@
                 <w:sz w:val="24"/>
                 <w:szCs w:val="24"/>
               </w:rPr>
-              <w:t>1</w:t>
+              <w:t>4</w:t>
             </w:r>
           </w:p>
         </w:tc>
@@ -970,25 +994,7 @@
                 <w:sz w:val="24"/>
                 <w:szCs w:val="24"/>
               </w:rPr>
-              <w:t xml:space="preserve">The system will calculate the estimated </w:t>
-            </w:r>
-            <w:proofErr w:type="gramStart"/>
-            <w:r>
-              <w:rPr>
-                <w:rFonts w:ascii="Calibri" w:eastAsia="Calibri" w:hAnsi="Calibri" w:cs="Calibri"/>
-                <w:sz w:val="24"/>
-                <w:szCs w:val="24"/>
-              </w:rPr>
-              <w:t>time  for</w:t>
-            </w:r>
-            <w:proofErr w:type="gramEnd"/>
-            <w:r>
-              <w:rPr>
-                <w:rFonts w:ascii="Calibri" w:eastAsia="Calibri" w:hAnsi="Calibri" w:cs="Calibri"/>
-                <w:sz w:val="24"/>
-                <w:szCs w:val="24"/>
-              </w:rPr>
-              <w:t xml:space="preserve"> the entirety of the load</w:t>
+              <w:t>The system will calculate the estimated time for the entirety of the load</w:t>
             </w:r>
           </w:p>
           <w:p>
@@ -1063,7 +1069,7 @@
                 <w:sz w:val="24"/>
                 <w:szCs w:val="24"/>
               </w:rPr>
-              <w:t>4</w:t>
+              <w:t>3</w:t>
             </w:r>
           </w:p>
         </w:tc>
@@ -1168,6 +1174,14 @@
                 <w:szCs w:val="24"/>
               </w:rPr>
             </w:pPr>
+            <w:r>
+              <w:rPr>
+                <w:rFonts w:ascii="Calibri" w:eastAsia="Calibri" w:hAnsi="Calibri" w:cs="Calibri"/>
+                <w:sz w:val="24"/>
+                <w:szCs w:val="24"/>
+              </w:rPr>
+              <w:t>1</w:t>
+            </w:r>
           </w:p>
         </w:tc>
         <w:tc>
@@ -1255,6 +1269,14 @@
                 <w:szCs w:val="24"/>
               </w:rPr>
             </w:pPr>
+            <w:r>
+              <w:rPr>
+                <w:rFonts w:ascii="Calibri" w:eastAsia="Calibri" w:hAnsi="Calibri" w:cs="Calibri"/>
+                <w:sz w:val="24"/>
+                <w:szCs w:val="24"/>
+              </w:rPr>
+              <w:t>5</w:t>
+            </w:r>
           </w:p>
         </w:tc>
         <w:tc>
@@ -1342,6 +1364,14 @@
                 <w:szCs w:val="24"/>
               </w:rPr>
             </w:pPr>
+            <w:r>
+              <w:rPr>
+                <w:rFonts w:ascii="Calibri" w:eastAsia="Calibri" w:hAnsi="Calibri" w:cs="Calibri"/>
+                <w:sz w:val="24"/>
+                <w:szCs w:val="24"/>
+              </w:rPr>
+              <w:t>2</w:t>
+            </w:r>
           </w:p>
         </w:tc>
         <w:tc>
@@ -2534,8 +2564,6 @@
         </w:rPr>
         <w:t>part2</w:t>
       </w:r>
-      <w:bookmarkStart w:id="0" w:name="_GoBack"/>
-      <w:bookmarkEnd w:id="0"/>
     </w:p>
     <w:p>
       <w:pPr>
@@ -2566,26 +2594,81 @@
           <w:szCs w:val="24"/>
         </w:rPr>
       </w:pPr>
-    </w:p>
-    <w:p>
-      <w:pPr>
-        <w:spacing w:line="240" w:lineRule="auto"/>
-        <w:rPr>
-          <w:rFonts w:ascii="Calibri" w:eastAsia="Calibri" w:hAnsi="Calibri" w:cs="Calibri"/>
-          <w:sz w:val="24"/>
-          <w:szCs w:val="24"/>
-        </w:rPr>
-      </w:pPr>
-    </w:p>
-    <w:p>
-      <w:pPr>
-        <w:spacing w:line="240" w:lineRule="auto"/>
-        <w:rPr>
-          <w:rFonts w:ascii="Calibri" w:eastAsia="Calibri" w:hAnsi="Calibri" w:cs="Calibri"/>
-          <w:sz w:val="24"/>
-          <w:szCs w:val="24"/>
-        </w:rPr>
-      </w:pPr>
+      <w:r>
+        <w:rPr>
+          <w:rFonts w:ascii="Calibri" w:eastAsia="Calibri" w:hAnsi="Calibri" w:cs="Calibri"/>
+          <w:sz w:val="24"/>
+          <w:szCs w:val="24"/>
+        </w:rPr>
+        <w:lastRenderedPageBreak/>
+        <w:t>UML class diagram</w:t>
+      </w:r>
+      <w:bookmarkStart w:id="0" w:name="_GoBack"/>
+      <w:bookmarkEnd w:id="0"/>
+      <w:r>
+        <w:rPr>
+          <w:rFonts w:ascii="Calibri" w:eastAsia="Calibri" w:hAnsi="Calibri" w:cs="Calibri"/>
+          <w:sz w:val="24"/>
+          <w:szCs w:val="24"/>
+        </w:rPr>
+        <w:t>:</w:t>
+      </w:r>
+      <w:r>
+        <w:rPr>
+          <w:rFonts w:ascii="Calibri" w:eastAsia="Calibri" w:hAnsi="Calibri" w:cs="Calibri"/>
+          <w:noProof/>
+          <w:sz w:val="24"/>
+          <w:szCs w:val="24"/>
+        </w:rPr>
+        <w:drawing>
+          <wp:inline distT="0" distB="0" distL="0" distR="0" wp14:anchorId="3DB02B17" wp14:editId="44215F76">
+            <wp:extent cx="5935980" cy="7033260"/>
+            <wp:effectExtent l="0" t="0" r="7620" b="0"/>
+            <wp:docPr id="1" name="Picture 1"/>
+            <wp:cNvGraphicFramePr>
+              <a:graphicFrameLocks xmlns:a="http://schemas.openxmlformats.org/drawingml/2006/main" noChangeAspect="1"/>
+            </wp:cNvGraphicFramePr>
+            <a:graphic xmlns:a="http://schemas.openxmlformats.org/drawingml/2006/main">
+              <a:graphicData uri="http://schemas.openxmlformats.org/drawingml/2006/picture">
+                <pic:pic xmlns:pic="http://schemas.openxmlformats.org/drawingml/2006/picture">
+                  <pic:nvPicPr>
+                    <pic:cNvPr id="0" name="Picture 1"/>
+                    <pic:cNvPicPr>
+                      <a:picLocks noChangeAspect="1" noChangeArrowheads="1"/>
+                    </pic:cNvPicPr>
+                  </pic:nvPicPr>
+                  <pic:blipFill>
+                    <a:blip r:embed="rId4">
+                      <a:extLst>
+                        <a:ext uri="{28A0092B-C50C-407E-A947-70E740481C1C}">
+                          <a14:useLocalDpi xmlns:a14="http://schemas.microsoft.com/office/drawing/2010/main" val="0"/>
+                        </a:ext>
+                      </a:extLst>
+                    </a:blip>
+                    <a:srcRect/>
+                    <a:stretch>
+                      <a:fillRect/>
+                    </a:stretch>
+                  </pic:blipFill>
+                  <pic:spPr bwMode="auto">
+                    <a:xfrm>
+                      <a:off x="0" y="0"/>
+                      <a:ext cx="5935980" cy="7033260"/>
+                    </a:xfrm>
+                    <a:prstGeom prst="rect">
+                      <a:avLst/>
+                    </a:prstGeom>
+                    <a:noFill/>
+                    <a:ln>
+                      <a:noFill/>
+                    </a:ln>
+                  </pic:spPr>
+                </pic:pic>
+              </a:graphicData>
+            </a:graphic>
+          </wp:inline>
+        </w:drawing>
+      </w:r>
     </w:p>
     <w:sectPr>
       <w:pgSz w:w="12240" w:h="15840"/>

</xml_diff>

<commit_message>
Fixed the ordering of cards in mainCardLayout
</commit_message>
<xml_diff>
--- a/Project Documentation.docx
+++ b/Project Documentation.docx
@@ -96,7 +96,39 @@
           <w:sz w:val="24"/>
           <w:szCs w:val="24"/>
         </w:rPr>
-        <w:t xml:space="preserve">In this project, we aim to create a program to create routes and delivery schedules for a restaurant with a delivery service.  We will create a system that implements java graphics and framing </w:t>
+        <w:t xml:space="preserve">In this project, we aim to create a program </w:t>
+      </w:r>
+      <w:r>
+        <w:rPr>
+          <w:rFonts w:ascii="Calibri" w:eastAsia="Calibri" w:hAnsi="Calibri" w:cs="Calibri"/>
+          <w:sz w:val="24"/>
+          <w:szCs w:val="24"/>
+        </w:rPr>
+        <w:t>that</w:t>
+      </w:r>
+      <w:r>
+        <w:rPr>
+          <w:rFonts w:ascii="Calibri" w:eastAsia="Calibri" w:hAnsi="Calibri" w:cs="Calibri"/>
+          <w:sz w:val="24"/>
+          <w:szCs w:val="24"/>
+        </w:rPr>
+        <w:t xml:space="preserve"> create</w:t>
+      </w:r>
+      <w:r>
+        <w:rPr>
+          <w:rFonts w:ascii="Calibri" w:eastAsia="Calibri" w:hAnsi="Calibri" w:cs="Calibri"/>
+          <w:sz w:val="24"/>
+          <w:szCs w:val="24"/>
+        </w:rPr>
+        <w:t>s</w:t>
+      </w:r>
+      <w:r>
+        <w:rPr>
+          <w:rFonts w:ascii="Calibri" w:eastAsia="Calibri" w:hAnsi="Calibri" w:cs="Calibri"/>
+          <w:sz w:val="24"/>
+          <w:szCs w:val="24"/>
+        </w:rPr>
+        <w:t xml:space="preserve"> routes and delivery schedules for a restaurant with a delivery service.  We will create a system that implements java graphics and framing </w:t>
       </w:r>
       <w:r>
         <w:rPr>
@@ -152,7 +184,23 @@
           <w:sz w:val="24"/>
           <w:szCs w:val="24"/>
         </w:rPr>
-        <w:t xml:space="preserve">. It will then implement the Java Mail API to send data as an email. </w:t>
+        <w:t xml:space="preserve">. It will then implement the Java Mail API to send data </w:t>
+      </w:r>
+      <w:r>
+        <w:rPr>
+          <w:rFonts w:ascii="Calibri" w:eastAsia="Calibri" w:hAnsi="Calibri" w:cs="Calibri"/>
+          <w:sz w:val="24"/>
+          <w:szCs w:val="24"/>
+        </w:rPr>
+        <w:t>through</w:t>
+      </w:r>
+      <w:r>
+        <w:rPr>
+          <w:rFonts w:ascii="Calibri" w:eastAsia="Calibri" w:hAnsi="Calibri" w:cs="Calibri"/>
+          <w:sz w:val="24"/>
+          <w:szCs w:val="24"/>
+        </w:rPr>
+        <w:t xml:space="preserve"> an email. </w:t>
       </w:r>
     </w:p>
     <w:p>
@@ -171,16 +219,184 @@
           <w:sz w:val="24"/>
           <w:szCs w:val="24"/>
         </w:rPr>
-        <w:t xml:space="preserve">This project is supplementary software that restaurants can incorporate to their already installed systems to include delivery services. Sample data is passed in at times that would otherwise be provided by the already existing system. Employee information, such as the courier on shift, names, email addresses and telephone numbers has been generated for the sake of demonstrating the performance of the software. The software can be modified to meet the desire of the client. For example, the algorithm implemented in the code </w:t>
-      </w:r>
-      <w:r>
-        <w:rPr>
-          <w:rFonts w:ascii="Calibri" w:eastAsia="Calibri" w:hAnsi="Calibri" w:cs="Calibri"/>
-          <w:sz w:val="24"/>
-          <w:szCs w:val="24"/>
-        </w:rPr>
-        <w:t xml:space="preserve">organizes the addresses in order from the address closest to the restaurant, then the next address closest to the previous address mentioned and so on. However, other algorithms could base their organization based off the time it takes to travel to each destination rather than the distance between destinations.  </w:t>
-      </w:r>
+        <w:t>To begin, it should be understood what this project is not. This project is not a system a restaurant can use to keep track of orders, purchases or item prices. Rather, it can be considered</w:t>
+      </w:r>
+      <w:r>
+        <w:rPr>
+          <w:rFonts w:ascii="Calibri" w:eastAsia="Calibri" w:hAnsi="Calibri" w:cs="Calibri"/>
+          <w:sz w:val="24"/>
+          <w:szCs w:val="24"/>
+        </w:rPr>
+        <w:t xml:space="preserve"> supplementary software that restaurants can incorporate to their already installed systems to include delivery services. Sample data is passed in at times that would otherwise be provided by the already existing system. Employee information, such as the courier</w:t>
+      </w:r>
+      <w:r>
+        <w:rPr>
+          <w:rFonts w:ascii="Calibri" w:eastAsia="Calibri" w:hAnsi="Calibri" w:cs="Calibri"/>
+          <w:sz w:val="24"/>
+          <w:szCs w:val="24"/>
+        </w:rPr>
+        <w:t xml:space="preserve">’s </w:t>
+      </w:r>
+      <w:r>
+        <w:rPr>
+          <w:rFonts w:ascii="Calibri" w:eastAsia="Calibri" w:hAnsi="Calibri" w:cs="Calibri"/>
+          <w:sz w:val="24"/>
+          <w:szCs w:val="24"/>
+        </w:rPr>
+        <w:t xml:space="preserve">email addresses has been generated for the sake of demonstrating the performance of the software. </w:t>
+      </w:r>
+    </w:p>
+    <w:p>
+      <w:pPr>
+        <w:spacing w:line="360" w:lineRule="auto"/>
+        <w:ind w:firstLine="720"/>
+        <w:rPr>
+          <w:rFonts w:ascii="Calibri" w:eastAsia="Calibri" w:hAnsi="Calibri" w:cs="Calibri"/>
+          <w:sz w:val="24"/>
+          <w:szCs w:val="24"/>
+        </w:rPr>
+      </w:pPr>
+      <w:r>
+        <w:rPr>
+          <w:rFonts w:ascii="Calibri" w:eastAsia="Calibri" w:hAnsi="Calibri" w:cs="Calibri"/>
+          <w:sz w:val="24"/>
+          <w:szCs w:val="24"/>
+        </w:rPr>
+        <w:t xml:space="preserve">The software was designed in consideration of the courier. What kind of information does the courier need to be most efficient and successful and how can they receive that information as quickly as possible? We believe that </w:t>
+      </w:r>
+      <w:r>
+        <w:rPr>
+          <w:rFonts w:ascii="Calibri" w:eastAsia="Calibri" w:hAnsi="Calibri" w:cs="Calibri"/>
+          <w:sz w:val="24"/>
+          <w:szCs w:val="24"/>
+        </w:rPr>
+        <w:t>sorting</w:t>
+      </w:r>
+      <w:r>
+        <w:rPr>
+          <w:rFonts w:ascii="Calibri" w:eastAsia="Calibri" w:hAnsi="Calibri" w:cs="Calibri"/>
+          <w:sz w:val="24"/>
+          <w:szCs w:val="24"/>
+        </w:rPr>
+        <w:t xml:space="preserve"> the information into</w:t>
+      </w:r>
+      <w:r>
+        <w:rPr>
+          <w:rFonts w:ascii="Calibri" w:eastAsia="Calibri" w:hAnsi="Calibri" w:cs="Calibri"/>
+          <w:sz w:val="24"/>
+          <w:szCs w:val="24"/>
+        </w:rPr>
+        <w:t xml:space="preserve"> three distinct containers is the best way to easily keep track of what goes where. We begin at the smallest unit, the item. This is the basically the food that the customer orders. This can be a pizza, burger or anything that’s food really. Each item contains information about the food such as the estimated time required to prepare it. The next container is the order. Every time a customer calls, they initiate an order which can contain multiple food items. At the end, a customer can have 3 burgers, 4 pizzas, and 2 fries and the order with this information will be dedicated to that specific customer. The order also contains information relevant to the customer such as their name, address, and telephone number. The last container is the load which is a collection of orders. The load is what the courier comes to the restaurant and picks up to go deliver. The load will contain orders for different customers with different food items. We believe this would be the best way to keep track and organize the purchases for the delivery driver. </w:t>
+      </w:r>
+    </w:p>
+    <w:p>
+      <w:pPr>
+        <w:spacing w:line="360" w:lineRule="auto"/>
+        <w:ind w:firstLine="720"/>
+        <w:rPr>
+          <w:rFonts w:ascii="Calibri" w:eastAsia="Calibri" w:hAnsi="Calibri" w:cs="Calibri"/>
+          <w:sz w:val="24"/>
+          <w:szCs w:val="24"/>
+        </w:rPr>
+      </w:pPr>
+      <w:r>
+        <w:rPr>
+          <w:rFonts w:ascii="Calibri" w:eastAsia="Calibri" w:hAnsi="Calibri" w:cs="Calibri"/>
+          <w:sz w:val="24"/>
+          <w:szCs w:val="24"/>
+        </w:rPr>
+        <w:t xml:space="preserve">To prevent a user from inputting an order with ascribing to its vital details, the item buttons have been deactivated until the address, name and phone number have been submitted. Once submitted, the program calls a method to enable the buttons for further </w:t>
+      </w:r>
+      <w:r>
+        <w:rPr>
+          <w:rFonts w:ascii="Calibri" w:eastAsia="Calibri" w:hAnsi="Calibri" w:cs="Calibri"/>
+          <w:sz w:val="24"/>
+          <w:szCs w:val="24"/>
+        </w:rPr>
+        <w:lastRenderedPageBreak/>
+        <w:t>processing. Once the load is complete, the addresses are taken and</w:t>
+      </w:r>
+      <w:r>
+        <w:rPr>
+          <w:rFonts w:ascii="Calibri" w:eastAsia="Calibri" w:hAnsi="Calibri" w:cs="Calibri"/>
+          <w:sz w:val="24"/>
+          <w:szCs w:val="24"/>
+        </w:rPr>
+        <w:t xml:space="preserve"> run </w:t>
+      </w:r>
+      <w:r>
+        <w:rPr>
+          <w:rFonts w:ascii="Calibri" w:eastAsia="Calibri" w:hAnsi="Calibri" w:cs="Calibri"/>
+          <w:sz w:val="24"/>
+          <w:szCs w:val="24"/>
+        </w:rPr>
+        <w:t>through an</w:t>
+      </w:r>
+      <w:r>
+        <w:rPr>
+          <w:rFonts w:ascii="Calibri" w:eastAsia="Calibri" w:hAnsi="Calibri" w:cs="Calibri"/>
+          <w:sz w:val="24"/>
+          <w:szCs w:val="24"/>
+        </w:rPr>
+        <w:t xml:space="preserve"> algorithm using the Google Maps API to find the most efficient route the courier should take when delivering. We’ve defined the most efficient route to mean the first stop for delivery is the closest address to the restaurant. The next stop would be the next address closest to the previously mentioned address. </w:t>
+      </w:r>
+    </w:p>
+    <w:p>
+      <w:pPr>
+        <w:spacing w:line="360" w:lineRule="auto"/>
+        <w:ind w:firstLine="720"/>
+        <w:rPr>
+          <w:rFonts w:ascii="Calibri" w:eastAsia="Calibri" w:hAnsi="Calibri" w:cs="Calibri"/>
+          <w:sz w:val="24"/>
+          <w:szCs w:val="24"/>
+        </w:rPr>
+      </w:pPr>
+      <w:r>
+        <w:rPr>
+          <w:rFonts w:ascii="Calibri" w:eastAsia="Calibri" w:hAnsi="Calibri" w:cs="Calibri"/>
+          <w:sz w:val="24"/>
+          <w:szCs w:val="24"/>
+        </w:rPr>
+        <w:t xml:space="preserve">Finally, the program sends one email per load containing information about each order including the most efficient delivery route. This receipt displays the address, the phone number of the customer, the customer’s name and all the food items associated with that order. </w:t>
+      </w:r>
+    </w:p>
+    <w:p>
+      <w:pPr>
+        <w:spacing w:line="360" w:lineRule="auto"/>
+        <w:ind w:firstLine="720"/>
+        <w:rPr>
+          <w:rFonts w:ascii="Calibri" w:eastAsia="Calibri" w:hAnsi="Calibri" w:cs="Calibri"/>
+          <w:sz w:val="24"/>
+          <w:szCs w:val="24"/>
+        </w:rPr>
+      </w:pPr>
+      <w:r>
+        <w:rPr>
+          <w:rFonts w:ascii="Calibri" w:eastAsia="Calibri" w:hAnsi="Calibri" w:cs="Calibri"/>
+          <w:sz w:val="24"/>
+          <w:szCs w:val="24"/>
+        </w:rPr>
+        <w:t xml:space="preserve">The software can be modified to meet the need of the client. For example, the algorithm implemented in the code organizes the addresses in order from the address closest to the restaurant, then the next address closest to the previous address mentioned and so on. However, other algorithms could base their organization off the time it takes to travel to each destination rather than the distance between destinations.  </w:t>
+      </w:r>
+      <w:r>
+        <w:rPr>
+          <w:rFonts w:ascii="Calibri" w:eastAsia="Calibri" w:hAnsi="Calibri" w:cs="Calibri"/>
+          <w:sz w:val="24"/>
+          <w:szCs w:val="24"/>
+        </w:rPr>
+        <w:t xml:space="preserve">Another modification that can be included is limiting the number of orders assigned to each load. </w:t>
+      </w:r>
+    </w:p>
+    <w:p>
+      <w:pPr>
+        <w:spacing w:line="360" w:lineRule="auto"/>
+        <w:ind w:firstLine="720"/>
+        <w:rPr>
+          <w:rFonts w:ascii="Calibri" w:eastAsia="Calibri" w:hAnsi="Calibri" w:cs="Calibri"/>
+          <w:sz w:val="24"/>
+          <w:szCs w:val="24"/>
+        </w:rPr>
+      </w:pPr>
     </w:p>
     <w:p>
       <w:pPr>
@@ -561,7 +777,7 @@
       </w:tr>
       <w:tr>
         <w:trPr>
-          <w:trHeight w:val="708"/>
+          <w:trHeight w:val="510"/>
         </w:trPr>
         <w:tc>
           <w:tcPr>
@@ -590,7 +806,7 @@
                 <w:sz w:val="24"/>
                 <w:szCs w:val="24"/>
               </w:rPr>
-              <w:t>req3</w:t>
+              <w:t>req4</w:t>
             </w:r>
           </w:p>
         </w:tc>
@@ -621,7 +837,7 @@
                 <w:sz w:val="24"/>
                 <w:szCs w:val="24"/>
               </w:rPr>
-              <w:t>3</w:t>
+              <w:t>2</w:t>
             </w:r>
           </w:p>
         </w:tc>
@@ -659,7 +875,15 @@
                 <w:sz w:val="24"/>
                 <w:szCs w:val="24"/>
               </w:rPr>
-              <w:t>prompt to place orders in specific loads based on the time elapsed since the beginning of the creation of the load</w:t>
+              <w:t xml:space="preserve">create a load to hold orders with specific items </w:t>
+            </w:r>
+            <w:r>
+              <w:rPr>
+                <w:rFonts w:ascii="Calibri" w:eastAsia="Calibri" w:hAnsi="Calibri" w:cs="Calibri"/>
+                <w:sz w:val="24"/>
+                <w:szCs w:val="24"/>
+              </w:rPr>
+              <w:t xml:space="preserve"> </w:t>
             </w:r>
           </w:p>
           <w:p>
@@ -676,9 +900,6 @@
         </w:tc>
       </w:tr>
       <w:tr>
-        <w:trPr>
-          <w:trHeight w:val="510"/>
-        </w:trPr>
         <w:tc>
           <w:tcPr>
             <w:tcW w:w="1170" w:type="dxa"/>
@@ -706,7 +927,7 @@
                 <w:sz w:val="24"/>
                 <w:szCs w:val="24"/>
               </w:rPr>
-              <w:t>req4</w:t>
+              <w:t>req7</w:t>
             </w:r>
           </w:p>
         </w:tc>
@@ -737,7 +958,7 @@
                 <w:sz w:val="24"/>
                 <w:szCs w:val="24"/>
               </w:rPr>
-              <w:t>2</w:t>
+              <w:t>3</w:t>
             </w:r>
           </w:p>
         </w:tc>
@@ -754,6 +975,7 @@
           </w:tcPr>
           <w:p>
             <w:pPr>
+              <w:widowControl w:val="0"/>
               <w:spacing w:line="240" w:lineRule="auto"/>
               <w:rPr>
                 <w:rFonts w:ascii="Calibri" w:eastAsia="Calibri" w:hAnsi="Calibri" w:cs="Calibri"/>
@@ -775,27 +997,8 @@
                 <w:sz w:val="24"/>
                 <w:szCs w:val="24"/>
               </w:rPr>
-              <w:t xml:space="preserve">create a load to hold orders with specific items </w:t>
-            </w:r>
-            <w:r>
-              <w:rPr>
-                <w:rFonts w:ascii="Calibri" w:eastAsia="Calibri" w:hAnsi="Calibri" w:cs="Calibri"/>
-                <w:sz w:val="24"/>
-                <w:szCs w:val="24"/>
-              </w:rPr>
-              <w:t xml:space="preserve"> </w:t>
-            </w:r>
-          </w:p>
-          <w:p>
-            <w:pPr>
-              <w:widowControl w:val="0"/>
-              <w:spacing w:line="240" w:lineRule="auto"/>
-              <w:rPr>
-                <w:rFonts w:ascii="Calibri" w:eastAsia="Calibri" w:hAnsi="Calibri" w:cs="Calibri"/>
-                <w:sz w:val="24"/>
-                <w:szCs w:val="24"/>
-              </w:rPr>
-            </w:pPr>
+              <w:t>present a simple GUI for creating loads and orders</w:t>
+            </w:r>
           </w:p>
         </w:tc>
       </w:tr>
@@ -827,8 +1030,15 @@
                 <w:sz w:val="24"/>
                 <w:szCs w:val="24"/>
               </w:rPr>
-              <w:lastRenderedPageBreak/>
-              <w:t>req5</w:t>
+              <w:t>req</w:t>
+            </w:r>
+            <w:r>
+              <w:rPr>
+                <w:rFonts w:ascii="Calibri" w:eastAsia="Calibri" w:hAnsi="Calibri" w:cs="Calibri"/>
+                <w:sz w:val="24"/>
+                <w:szCs w:val="24"/>
+              </w:rPr>
+              <w:t>8</w:t>
             </w:r>
           </w:p>
         </w:tc>
@@ -859,7 +1069,7 @@
                 <w:sz w:val="24"/>
                 <w:szCs w:val="24"/>
               </w:rPr>
-              <w:t>4</w:t>
+              <w:t>1</w:t>
             </w:r>
           </w:p>
         </w:tc>
@@ -876,24 +1086,6 @@
           </w:tcPr>
           <w:p>
             <w:pPr>
-              <w:spacing w:line="240" w:lineRule="auto"/>
-              <w:rPr>
-                <w:rFonts w:ascii="Calibri" w:eastAsia="Calibri" w:hAnsi="Calibri" w:cs="Calibri"/>
-                <w:sz w:val="24"/>
-                <w:szCs w:val="24"/>
-              </w:rPr>
-            </w:pPr>
-            <w:r>
-              <w:rPr>
-                <w:rFonts w:ascii="Calibri" w:eastAsia="Calibri" w:hAnsi="Calibri" w:cs="Calibri"/>
-                <w:sz w:val="24"/>
-                <w:szCs w:val="24"/>
-              </w:rPr>
-              <w:t>The system will calculate the estimated time of arrival for each order</w:t>
-            </w:r>
-          </w:p>
-          <w:p>
-            <w:pPr>
               <w:widowControl w:val="0"/>
               <w:spacing w:line="240" w:lineRule="auto"/>
               <w:rPr>
@@ -902,6 +1094,14 @@
                 <w:szCs w:val="24"/>
               </w:rPr>
             </w:pPr>
+            <w:r>
+              <w:rPr>
+                <w:rFonts w:ascii="Calibri" w:eastAsia="Calibri" w:hAnsi="Calibri" w:cs="Calibri"/>
+                <w:sz w:val="24"/>
+                <w:szCs w:val="24"/>
+              </w:rPr>
+              <w:t>The system will utilize Google Maps APIs to create a delivery schedule</w:t>
+            </w:r>
           </w:p>
         </w:tc>
       </w:tr>
@@ -933,7 +1133,7 @@
                 <w:sz w:val="24"/>
                 <w:szCs w:val="24"/>
               </w:rPr>
-              <w:t>req6</w:t>
+              <w:t>req9</w:t>
             </w:r>
           </w:p>
         </w:tc>
@@ -964,7 +1164,7 @@
                 <w:sz w:val="24"/>
                 <w:szCs w:val="24"/>
               </w:rPr>
-              <w:t>4</w:t>
+              <w:t>5</w:t>
             </w:r>
           </w:p>
         </w:tc>
@@ -981,24 +1181,6 @@
           </w:tcPr>
           <w:p>
             <w:pPr>
-              <w:spacing w:line="240" w:lineRule="auto"/>
-              <w:rPr>
-                <w:rFonts w:ascii="Calibri" w:eastAsia="Calibri" w:hAnsi="Calibri" w:cs="Calibri"/>
-                <w:sz w:val="24"/>
-                <w:szCs w:val="24"/>
-              </w:rPr>
-            </w:pPr>
-            <w:r>
-              <w:rPr>
-                <w:rFonts w:ascii="Calibri" w:eastAsia="Calibri" w:hAnsi="Calibri" w:cs="Calibri"/>
-                <w:sz w:val="24"/>
-                <w:szCs w:val="24"/>
-              </w:rPr>
-              <w:t>The system will calculate the estimated time for the entirety of the load</w:t>
-            </w:r>
-          </w:p>
-          <w:p>
-            <w:pPr>
               <w:widowControl w:val="0"/>
               <w:spacing w:line="240" w:lineRule="auto"/>
               <w:rPr>
@@ -1007,299 +1189,6 @@
                 <w:szCs w:val="24"/>
               </w:rPr>
             </w:pPr>
-          </w:p>
-        </w:tc>
-      </w:tr>
-      <w:tr>
-        <w:tc>
-          <w:tcPr>
-            <w:tcW w:w="1170" w:type="dxa"/>
-            <w:shd w:val="clear" w:color="auto" w:fill="auto"/>
-            <w:tcMar>
-              <w:top w:w="100" w:type="dxa"/>
-              <w:left w:w="100" w:type="dxa"/>
-              <w:bottom w:w="100" w:type="dxa"/>
-              <w:right w:w="100" w:type="dxa"/>
-            </w:tcMar>
-          </w:tcPr>
-          <w:p>
-            <w:pPr>
-              <w:widowControl w:val="0"/>
-              <w:spacing w:line="240" w:lineRule="auto"/>
-              <w:rPr>
-                <w:rFonts w:ascii="Calibri" w:eastAsia="Calibri" w:hAnsi="Calibri" w:cs="Calibri"/>
-                <w:sz w:val="24"/>
-                <w:szCs w:val="24"/>
-              </w:rPr>
-            </w:pPr>
-            <w:r>
-              <w:rPr>
-                <w:rFonts w:ascii="Calibri" w:eastAsia="Calibri" w:hAnsi="Calibri" w:cs="Calibri"/>
-                <w:sz w:val="24"/>
-                <w:szCs w:val="24"/>
-              </w:rPr>
-              <w:t>req7</w:t>
-            </w:r>
-          </w:p>
-        </w:tc>
-        <w:tc>
-          <w:tcPr>
-            <w:tcW w:w="990" w:type="dxa"/>
-            <w:shd w:val="clear" w:color="auto" w:fill="auto"/>
-            <w:tcMar>
-              <w:top w:w="100" w:type="dxa"/>
-              <w:left w:w="100" w:type="dxa"/>
-              <w:bottom w:w="100" w:type="dxa"/>
-              <w:right w:w="100" w:type="dxa"/>
-            </w:tcMar>
-          </w:tcPr>
-          <w:p>
-            <w:pPr>
-              <w:widowControl w:val="0"/>
-              <w:spacing w:line="240" w:lineRule="auto"/>
-              <w:rPr>
-                <w:rFonts w:ascii="Calibri" w:eastAsia="Calibri" w:hAnsi="Calibri" w:cs="Calibri"/>
-                <w:sz w:val="24"/>
-                <w:szCs w:val="24"/>
-              </w:rPr>
-            </w:pPr>
-            <w:r>
-              <w:rPr>
-                <w:rFonts w:ascii="Calibri" w:eastAsia="Calibri" w:hAnsi="Calibri" w:cs="Calibri"/>
-                <w:sz w:val="24"/>
-                <w:szCs w:val="24"/>
-              </w:rPr>
-              <w:t>3</w:t>
-            </w:r>
-          </w:p>
-        </w:tc>
-        <w:tc>
-          <w:tcPr>
-            <w:tcW w:w="7200" w:type="dxa"/>
-            <w:shd w:val="clear" w:color="auto" w:fill="auto"/>
-            <w:tcMar>
-              <w:top w:w="100" w:type="dxa"/>
-              <w:left w:w="100" w:type="dxa"/>
-              <w:bottom w:w="100" w:type="dxa"/>
-              <w:right w:w="100" w:type="dxa"/>
-            </w:tcMar>
-          </w:tcPr>
-          <w:p>
-            <w:pPr>
-              <w:widowControl w:val="0"/>
-              <w:spacing w:line="240" w:lineRule="auto"/>
-              <w:rPr>
-                <w:rFonts w:ascii="Calibri" w:eastAsia="Calibri" w:hAnsi="Calibri" w:cs="Calibri"/>
-                <w:sz w:val="24"/>
-                <w:szCs w:val="24"/>
-              </w:rPr>
-            </w:pPr>
-            <w:r>
-              <w:rPr>
-                <w:rFonts w:ascii="Calibri" w:eastAsia="Calibri" w:hAnsi="Calibri" w:cs="Calibri"/>
-                <w:sz w:val="24"/>
-                <w:szCs w:val="24"/>
-              </w:rPr>
-              <w:t xml:space="preserve">The system will </w:t>
-            </w:r>
-            <w:r>
-              <w:rPr>
-                <w:rFonts w:ascii="Calibri" w:eastAsia="Calibri" w:hAnsi="Calibri" w:cs="Calibri"/>
-                <w:sz w:val="24"/>
-                <w:szCs w:val="24"/>
-              </w:rPr>
-              <w:t>present a simple GUI for creating loads and orders</w:t>
-            </w:r>
-          </w:p>
-        </w:tc>
-      </w:tr>
-      <w:tr>
-        <w:tc>
-          <w:tcPr>
-            <w:tcW w:w="1170" w:type="dxa"/>
-            <w:shd w:val="clear" w:color="auto" w:fill="auto"/>
-            <w:tcMar>
-              <w:top w:w="100" w:type="dxa"/>
-              <w:left w:w="100" w:type="dxa"/>
-              <w:bottom w:w="100" w:type="dxa"/>
-              <w:right w:w="100" w:type="dxa"/>
-            </w:tcMar>
-          </w:tcPr>
-          <w:p>
-            <w:pPr>
-              <w:widowControl w:val="0"/>
-              <w:spacing w:line="240" w:lineRule="auto"/>
-              <w:rPr>
-                <w:rFonts w:ascii="Calibri" w:eastAsia="Calibri" w:hAnsi="Calibri" w:cs="Calibri"/>
-                <w:sz w:val="24"/>
-                <w:szCs w:val="24"/>
-              </w:rPr>
-            </w:pPr>
-            <w:r>
-              <w:rPr>
-                <w:rFonts w:ascii="Calibri" w:eastAsia="Calibri" w:hAnsi="Calibri" w:cs="Calibri"/>
-                <w:sz w:val="24"/>
-                <w:szCs w:val="24"/>
-              </w:rPr>
-              <w:t>req</w:t>
-            </w:r>
-            <w:r>
-              <w:rPr>
-                <w:rFonts w:ascii="Calibri" w:eastAsia="Calibri" w:hAnsi="Calibri" w:cs="Calibri"/>
-                <w:sz w:val="24"/>
-                <w:szCs w:val="24"/>
-              </w:rPr>
-              <w:t>8</w:t>
-            </w:r>
-          </w:p>
-        </w:tc>
-        <w:tc>
-          <w:tcPr>
-            <w:tcW w:w="990" w:type="dxa"/>
-            <w:shd w:val="clear" w:color="auto" w:fill="auto"/>
-            <w:tcMar>
-              <w:top w:w="100" w:type="dxa"/>
-              <w:left w:w="100" w:type="dxa"/>
-              <w:bottom w:w="100" w:type="dxa"/>
-              <w:right w:w="100" w:type="dxa"/>
-            </w:tcMar>
-          </w:tcPr>
-          <w:p>
-            <w:pPr>
-              <w:widowControl w:val="0"/>
-              <w:spacing w:line="240" w:lineRule="auto"/>
-              <w:rPr>
-                <w:rFonts w:ascii="Calibri" w:eastAsia="Calibri" w:hAnsi="Calibri" w:cs="Calibri"/>
-                <w:sz w:val="24"/>
-                <w:szCs w:val="24"/>
-              </w:rPr>
-            </w:pPr>
-            <w:r>
-              <w:rPr>
-                <w:rFonts w:ascii="Calibri" w:eastAsia="Calibri" w:hAnsi="Calibri" w:cs="Calibri"/>
-                <w:sz w:val="24"/>
-                <w:szCs w:val="24"/>
-              </w:rPr>
-              <w:t>1</w:t>
-            </w:r>
-          </w:p>
-        </w:tc>
-        <w:tc>
-          <w:tcPr>
-            <w:tcW w:w="7200" w:type="dxa"/>
-            <w:shd w:val="clear" w:color="auto" w:fill="auto"/>
-            <w:tcMar>
-              <w:top w:w="100" w:type="dxa"/>
-              <w:left w:w="100" w:type="dxa"/>
-              <w:bottom w:w="100" w:type="dxa"/>
-              <w:right w:w="100" w:type="dxa"/>
-            </w:tcMar>
-          </w:tcPr>
-          <w:p>
-            <w:pPr>
-              <w:widowControl w:val="0"/>
-              <w:spacing w:line="240" w:lineRule="auto"/>
-              <w:rPr>
-                <w:rFonts w:ascii="Calibri" w:eastAsia="Calibri" w:hAnsi="Calibri" w:cs="Calibri"/>
-                <w:sz w:val="24"/>
-                <w:szCs w:val="24"/>
-              </w:rPr>
-            </w:pPr>
-            <w:r>
-              <w:rPr>
-                <w:rFonts w:ascii="Calibri" w:eastAsia="Calibri" w:hAnsi="Calibri" w:cs="Calibri"/>
-                <w:sz w:val="24"/>
-                <w:szCs w:val="24"/>
-              </w:rPr>
-              <w:t>The system will utilize Google Maps APIs to create a delivery schedule</w:t>
-            </w:r>
-          </w:p>
-        </w:tc>
-      </w:tr>
-      <w:tr>
-        <w:tc>
-          <w:tcPr>
-            <w:tcW w:w="1170" w:type="dxa"/>
-            <w:shd w:val="clear" w:color="auto" w:fill="auto"/>
-            <w:tcMar>
-              <w:top w:w="100" w:type="dxa"/>
-              <w:left w:w="100" w:type="dxa"/>
-              <w:bottom w:w="100" w:type="dxa"/>
-              <w:right w:w="100" w:type="dxa"/>
-            </w:tcMar>
-          </w:tcPr>
-          <w:p>
-            <w:pPr>
-              <w:widowControl w:val="0"/>
-              <w:spacing w:line="240" w:lineRule="auto"/>
-              <w:rPr>
-                <w:rFonts w:ascii="Calibri" w:eastAsia="Calibri" w:hAnsi="Calibri" w:cs="Calibri"/>
-                <w:sz w:val="24"/>
-                <w:szCs w:val="24"/>
-              </w:rPr>
-            </w:pPr>
-            <w:r>
-              <w:rPr>
-                <w:rFonts w:ascii="Calibri" w:eastAsia="Calibri" w:hAnsi="Calibri" w:cs="Calibri"/>
-                <w:sz w:val="24"/>
-                <w:szCs w:val="24"/>
-              </w:rPr>
-              <w:t>req9</w:t>
-            </w:r>
-          </w:p>
-        </w:tc>
-        <w:tc>
-          <w:tcPr>
-            <w:tcW w:w="990" w:type="dxa"/>
-            <w:shd w:val="clear" w:color="auto" w:fill="auto"/>
-            <w:tcMar>
-              <w:top w:w="100" w:type="dxa"/>
-              <w:left w:w="100" w:type="dxa"/>
-              <w:bottom w:w="100" w:type="dxa"/>
-              <w:right w:w="100" w:type="dxa"/>
-            </w:tcMar>
-          </w:tcPr>
-          <w:p>
-            <w:pPr>
-              <w:widowControl w:val="0"/>
-              <w:spacing w:line="240" w:lineRule="auto"/>
-              <w:rPr>
-                <w:rFonts w:ascii="Calibri" w:eastAsia="Calibri" w:hAnsi="Calibri" w:cs="Calibri"/>
-                <w:sz w:val="24"/>
-                <w:szCs w:val="24"/>
-              </w:rPr>
-            </w:pPr>
-            <w:r>
-              <w:rPr>
-                <w:rFonts w:ascii="Calibri" w:eastAsia="Calibri" w:hAnsi="Calibri" w:cs="Calibri"/>
-                <w:sz w:val="24"/>
-                <w:szCs w:val="24"/>
-              </w:rPr>
-              <w:t>5</w:t>
-            </w:r>
-          </w:p>
-        </w:tc>
-        <w:tc>
-          <w:tcPr>
-            <w:tcW w:w="7200" w:type="dxa"/>
-            <w:shd w:val="clear" w:color="auto" w:fill="auto"/>
-            <w:tcMar>
-              <w:top w:w="100" w:type="dxa"/>
-              <w:left w:w="100" w:type="dxa"/>
-              <w:bottom w:w="100" w:type="dxa"/>
-              <w:right w:w="100" w:type="dxa"/>
-            </w:tcMar>
-          </w:tcPr>
-          <w:p>
-            <w:pPr>
-              <w:widowControl w:val="0"/>
-              <w:spacing w:line="240" w:lineRule="auto"/>
-              <w:rPr>
-                <w:rFonts w:ascii="Calibri" w:eastAsia="Calibri" w:hAnsi="Calibri" w:cs="Calibri"/>
-                <w:sz w:val="24"/>
-                <w:szCs w:val="24"/>
-              </w:rPr>
-            </w:pPr>
             <w:r>
               <w:rPr>
                 <w:rFonts w:ascii="Calibri" w:eastAsia="Calibri" w:hAnsi="Calibri" w:cs="Calibri"/>
@@ -1307,101 +1196,6 @@
                 <w:szCs w:val="24"/>
               </w:rPr>
               <w:t>The system will utilize Java Mail API to email a receipt to a courier</w:t>
-            </w:r>
-          </w:p>
-        </w:tc>
-      </w:tr>
-      <w:tr>
-        <w:tc>
-          <w:tcPr>
-            <w:tcW w:w="1170" w:type="dxa"/>
-            <w:shd w:val="clear" w:color="auto" w:fill="auto"/>
-            <w:tcMar>
-              <w:top w:w="100" w:type="dxa"/>
-              <w:left w:w="100" w:type="dxa"/>
-              <w:bottom w:w="100" w:type="dxa"/>
-              <w:right w:w="100" w:type="dxa"/>
-            </w:tcMar>
-          </w:tcPr>
-          <w:p>
-            <w:pPr>
-              <w:widowControl w:val="0"/>
-              <w:spacing w:line="240" w:lineRule="auto"/>
-              <w:rPr>
-                <w:rFonts w:ascii="Calibri" w:eastAsia="Calibri" w:hAnsi="Calibri" w:cs="Calibri"/>
-                <w:sz w:val="24"/>
-                <w:szCs w:val="24"/>
-              </w:rPr>
-            </w:pPr>
-            <w:r>
-              <w:rPr>
-                <w:rFonts w:ascii="Calibri" w:eastAsia="Calibri" w:hAnsi="Calibri" w:cs="Calibri"/>
-                <w:sz w:val="24"/>
-                <w:szCs w:val="24"/>
-              </w:rPr>
-              <w:t>req10</w:t>
-            </w:r>
-          </w:p>
-        </w:tc>
-        <w:tc>
-          <w:tcPr>
-            <w:tcW w:w="990" w:type="dxa"/>
-            <w:shd w:val="clear" w:color="auto" w:fill="auto"/>
-            <w:tcMar>
-              <w:top w:w="100" w:type="dxa"/>
-              <w:left w:w="100" w:type="dxa"/>
-              <w:bottom w:w="100" w:type="dxa"/>
-              <w:right w:w="100" w:type="dxa"/>
-            </w:tcMar>
-          </w:tcPr>
-          <w:p>
-            <w:pPr>
-              <w:widowControl w:val="0"/>
-              <w:spacing w:line="240" w:lineRule="auto"/>
-              <w:rPr>
-                <w:rFonts w:ascii="Calibri" w:eastAsia="Calibri" w:hAnsi="Calibri" w:cs="Calibri"/>
-                <w:sz w:val="24"/>
-                <w:szCs w:val="24"/>
-              </w:rPr>
-            </w:pPr>
-            <w:r>
-              <w:rPr>
-                <w:rFonts w:ascii="Calibri" w:eastAsia="Calibri" w:hAnsi="Calibri" w:cs="Calibri"/>
-                <w:sz w:val="24"/>
-                <w:szCs w:val="24"/>
-              </w:rPr>
-              <w:t>2</w:t>
-            </w:r>
-          </w:p>
-        </w:tc>
-        <w:tc>
-          <w:tcPr>
-            <w:tcW w:w="7200" w:type="dxa"/>
-            <w:shd w:val="clear" w:color="auto" w:fill="auto"/>
-            <w:tcMar>
-              <w:top w:w="100" w:type="dxa"/>
-              <w:left w:w="100" w:type="dxa"/>
-              <w:bottom w:w="100" w:type="dxa"/>
-              <w:right w:w="100" w:type="dxa"/>
-            </w:tcMar>
-          </w:tcPr>
-          <w:p>
-            <w:pPr>
-              <w:widowControl w:val="0"/>
-              <w:spacing w:line="240" w:lineRule="auto"/>
-              <w:rPr>
-                <w:rFonts w:ascii="Calibri" w:eastAsia="Calibri" w:hAnsi="Calibri" w:cs="Calibri"/>
-                <w:sz w:val="24"/>
-                <w:szCs w:val="24"/>
-              </w:rPr>
-            </w:pPr>
-            <w:r>
-              <w:rPr>
-                <w:rFonts w:ascii="Calibri" w:eastAsia="Calibri" w:hAnsi="Calibri" w:cs="Calibri"/>
-                <w:sz w:val="24"/>
-                <w:szCs w:val="24"/>
-              </w:rPr>
-              <w:t>The system will check if the address entered is within range for the delivery service</w:t>
             </w:r>
           </w:p>
         </w:tc>
@@ -1416,6 +1210,8 @@
           <w:szCs w:val="24"/>
         </w:rPr>
       </w:pPr>
+      <w:bookmarkStart w:id="0" w:name="_GoBack"/>
+      <w:bookmarkEnd w:id="0"/>
     </w:p>
     <w:p>
       <w:pPr>
@@ -1841,112 +1637,6 @@
       </w:tr>
       <w:tr>
         <w:trPr>
-          <w:trHeight w:val="573"/>
-        </w:trPr>
-        <w:tc>
-          <w:tcPr>
-            <w:tcW w:w="1245" w:type="dxa"/>
-            <w:shd w:val="clear" w:color="auto" w:fill="auto"/>
-            <w:tcMar>
-              <w:top w:w="100" w:type="dxa"/>
-              <w:left w:w="100" w:type="dxa"/>
-              <w:bottom w:w="100" w:type="dxa"/>
-              <w:right w:w="100" w:type="dxa"/>
-            </w:tcMar>
-          </w:tcPr>
-          <w:p>
-            <w:pPr>
-              <w:widowControl w:val="0"/>
-              <w:spacing w:line="240" w:lineRule="auto"/>
-              <w:rPr>
-                <w:rFonts w:ascii="Calibri" w:eastAsia="Calibri" w:hAnsi="Calibri" w:cs="Calibri"/>
-                <w:sz w:val="24"/>
-                <w:szCs w:val="24"/>
-              </w:rPr>
-            </w:pPr>
-            <w:r>
-              <w:rPr>
-                <w:rFonts w:ascii="Calibri" w:eastAsia="Calibri" w:hAnsi="Calibri" w:cs="Calibri"/>
-                <w:sz w:val="24"/>
-                <w:szCs w:val="24"/>
-              </w:rPr>
-              <w:t>ST-1</w:t>
-            </w:r>
-          </w:p>
-        </w:tc>
-        <w:tc>
-          <w:tcPr>
-            <w:tcW w:w="1155" w:type="dxa"/>
-            <w:shd w:val="clear" w:color="auto" w:fill="auto"/>
-            <w:tcMar>
-              <w:top w:w="100" w:type="dxa"/>
-              <w:left w:w="100" w:type="dxa"/>
-              <w:bottom w:w="100" w:type="dxa"/>
-              <w:right w:w="100" w:type="dxa"/>
-            </w:tcMar>
-          </w:tcPr>
-          <w:p>
-            <w:pPr>
-              <w:widowControl w:val="0"/>
-              <w:spacing w:line="240" w:lineRule="auto"/>
-              <w:rPr>
-                <w:rFonts w:ascii="Calibri" w:eastAsia="Calibri" w:hAnsi="Calibri" w:cs="Calibri"/>
-                <w:sz w:val="24"/>
-                <w:szCs w:val="24"/>
-              </w:rPr>
-            </w:pPr>
-            <w:r>
-              <w:rPr>
-                <w:rFonts w:ascii="Calibri" w:eastAsia="Calibri" w:hAnsi="Calibri" w:cs="Calibri"/>
-                <w:sz w:val="24"/>
-                <w:szCs w:val="24"/>
-              </w:rPr>
-              <w:t>10</w:t>
-            </w:r>
-          </w:p>
-        </w:tc>
-        <w:tc>
-          <w:tcPr>
-            <w:tcW w:w="6960" w:type="dxa"/>
-            <w:shd w:val="clear" w:color="auto" w:fill="auto"/>
-            <w:tcMar>
-              <w:top w:w="100" w:type="dxa"/>
-              <w:left w:w="100" w:type="dxa"/>
-              <w:bottom w:w="100" w:type="dxa"/>
-              <w:right w:w="100" w:type="dxa"/>
-            </w:tcMar>
-          </w:tcPr>
-          <w:p>
-            <w:pPr>
-              <w:widowControl w:val="0"/>
-              <w:spacing w:line="240" w:lineRule="auto"/>
-              <w:rPr>
-                <w:rFonts w:ascii="Calibri" w:eastAsia="Calibri" w:hAnsi="Calibri" w:cs="Calibri"/>
-                <w:sz w:val="24"/>
-                <w:szCs w:val="24"/>
-              </w:rPr>
-            </w:pPr>
-            <w:r>
-              <w:rPr>
-                <w:rFonts w:ascii="Calibri" w:eastAsia="Calibri" w:hAnsi="Calibri" w:cs="Calibri"/>
-                <w:sz w:val="24"/>
-                <w:szCs w:val="24"/>
-              </w:rPr>
-              <w:t>As a</w:t>
-            </w:r>
-            <w:r>
-              <w:rPr>
-                <w:rFonts w:ascii="Calibri" w:eastAsia="Calibri" w:hAnsi="Calibri" w:cs="Calibri"/>
-                <w:sz w:val="24"/>
-                <w:szCs w:val="24"/>
-              </w:rPr>
-              <w:t xml:space="preserve"> user, I can close a load before the automatic timer prompts to close it</w:t>
-            </w:r>
-          </w:p>
-        </w:tc>
-      </w:tr>
-      <w:tr>
-        <w:trPr>
           <w:trHeight w:val="620"/>
         </w:trPr>
         <w:tc>
@@ -2063,211 +1753,6 @@
                 <w:szCs w:val="24"/>
               </w:rPr>
               <w:t>delivery schedule</w:t>
-            </w:r>
-          </w:p>
-        </w:tc>
-      </w:tr>
-      <w:tr>
-        <w:trPr>
-          <w:trHeight w:val="620"/>
-        </w:trPr>
-        <w:tc>
-          <w:tcPr>
-            <w:tcW w:w="1245" w:type="dxa"/>
-            <w:shd w:val="clear" w:color="auto" w:fill="auto"/>
-            <w:tcMar>
-              <w:top w:w="100" w:type="dxa"/>
-              <w:left w:w="100" w:type="dxa"/>
-              <w:bottom w:w="100" w:type="dxa"/>
-              <w:right w:w="100" w:type="dxa"/>
-            </w:tcMar>
-          </w:tcPr>
-          <w:p>
-            <w:pPr>
-              <w:widowControl w:val="0"/>
-              <w:spacing w:line="240" w:lineRule="auto"/>
-              <w:rPr>
-                <w:rFonts w:ascii="Calibri" w:eastAsia="Calibri" w:hAnsi="Calibri" w:cs="Calibri"/>
-                <w:sz w:val="24"/>
-                <w:szCs w:val="24"/>
-              </w:rPr>
-            </w:pPr>
-            <w:r>
-              <w:rPr>
-                <w:rFonts w:ascii="Calibri" w:eastAsia="Calibri" w:hAnsi="Calibri" w:cs="Calibri"/>
-                <w:sz w:val="24"/>
-                <w:szCs w:val="24"/>
-              </w:rPr>
-              <w:t>ST-3</w:t>
-            </w:r>
-          </w:p>
-        </w:tc>
-        <w:tc>
-          <w:tcPr>
-            <w:tcW w:w="1155" w:type="dxa"/>
-            <w:shd w:val="clear" w:color="auto" w:fill="auto"/>
-            <w:tcMar>
-              <w:top w:w="100" w:type="dxa"/>
-              <w:left w:w="100" w:type="dxa"/>
-              <w:bottom w:w="100" w:type="dxa"/>
-              <w:right w:w="100" w:type="dxa"/>
-            </w:tcMar>
-          </w:tcPr>
-          <w:p>
-            <w:pPr>
-              <w:widowControl w:val="0"/>
-              <w:spacing w:line="240" w:lineRule="auto"/>
-              <w:rPr>
-                <w:rFonts w:ascii="Calibri" w:eastAsia="Calibri" w:hAnsi="Calibri" w:cs="Calibri"/>
-                <w:sz w:val="24"/>
-                <w:szCs w:val="24"/>
-              </w:rPr>
-            </w:pPr>
-            <w:r>
-              <w:rPr>
-                <w:rFonts w:ascii="Calibri" w:eastAsia="Calibri" w:hAnsi="Calibri" w:cs="Calibri"/>
-                <w:sz w:val="24"/>
-                <w:szCs w:val="24"/>
-              </w:rPr>
-              <w:t>6</w:t>
-            </w:r>
-          </w:p>
-        </w:tc>
-        <w:tc>
-          <w:tcPr>
-            <w:tcW w:w="6960" w:type="dxa"/>
-            <w:shd w:val="clear" w:color="auto" w:fill="auto"/>
-            <w:tcMar>
-              <w:top w:w="100" w:type="dxa"/>
-              <w:left w:w="100" w:type="dxa"/>
-              <w:bottom w:w="100" w:type="dxa"/>
-              <w:right w:w="100" w:type="dxa"/>
-            </w:tcMar>
-          </w:tcPr>
-          <w:p>
-            <w:pPr>
-              <w:widowControl w:val="0"/>
-              <w:spacing w:line="240" w:lineRule="auto"/>
-              <w:rPr>
-                <w:rFonts w:ascii="Calibri" w:eastAsia="Calibri" w:hAnsi="Calibri" w:cs="Calibri"/>
-                <w:sz w:val="24"/>
-                <w:szCs w:val="24"/>
-              </w:rPr>
-            </w:pPr>
-            <w:r>
-              <w:rPr>
-                <w:rFonts w:ascii="Calibri" w:eastAsia="Calibri" w:hAnsi="Calibri" w:cs="Calibri"/>
-                <w:sz w:val="24"/>
-                <w:szCs w:val="24"/>
-              </w:rPr>
-              <w:t>As a courier, I can see the estimated time until completion</w:t>
-            </w:r>
-          </w:p>
-        </w:tc>
-      </w:tr>
-      <w:tr>
-        <w:trPr>
-          <w:trHeight w:val="840"/>
-        </w:trPr>
-        <w:tc>
-          <w:tcPr>
-            <w:tcW w:w="1245" w:type="dxa"/>
-            <w:shd w:val="clear" w:color="auto" w:fill="auto"/>
-            <w:tcMar>
-              <w:top w:w="100" w:type="dxa"/>
-              <w:left w:w="100" w:type="dxa"/>
-              <w:bottom w:w="100" w:type="dxa"/>
-              <w:right w:w="100" w:type="dxa"/>
-            </w:tcMar>
-          </w:tcPr>
-          <w:p>
-            <w:pPr>
-              <w:widowControl w:val="0"/>
-              <w:spacing w:line="240" w:lineRule="auto"/>
-              <w:rPr>
-                <w:rFonts w:ascii="Calibri" w:eastAsia="Calibri" w:hAnsi="Calibri" w:cs="Calibri"/>
-                <w:sz w:val="24"/>
-                <w:szCs w:val="24"/>
-              </w:rPr>
-            </w:pPr>
-            <w:r>
-              <w:rPr>
-                <w:rFonts w:ascii="Calibri" w:eastAsia="Calibri" w:hAnsi="Calibri" w:cs="Calibri"/>
-                <w:sz w:val="24"/>
-                <w:szCs w:val="24"/>
-              </w:rPr>
-              <w:lastRenderedPageBreak/>
-              <w:t>ST-4</w:t>
-            </w:r>
-          </w:p>
-        </w:tc>
-        <w:tc>
-          <w:tcPr>
-            <w:tcW w:w="1155" w:type="dxa"/>
-            <w:shd w:val="clear" w:color="auto" w:fill="auto"/>
-            <w:tcMar>
-              <w:top w:w="100" w:type="dxa"/>
-              <w:left w:w="100" w:type="dxa"/>
-              <w:bottom w:w="100" w:type="dxa"/>
-              <w:right w:w="100" w:type="dxa"/>
-            </w:tcMar>
-          </w:tcPr>
-          <w:p>
-            <w:pPr>
-              <w:widowControl w:val="0"/>
-              <w:spacing w:line="240" w:lineRule="auto"/>
-              <w:rPr>
-                <w:rFonts w:ascii="Calibri" w:eastAsia="Calibri" w:hAnsi="Calibri" w:cs="Calibri"/>
-                <w:sz w:val="24"/>
-                <w:szCs w:val="24"/>
-              </w:rPr>
-            </w:pPr>
-            <w:r>
-              <w:rPr>
-                <w:rFonts w:ascii="Calibri" w:eastAsia="Calibri" w:hAnsi="Calibri" w:cs="Calibri"/>
-                <w:sz w:val="24"/>
-                <w:szCs w:val="24"/>
-              </w:rPr>
-              <w:t>6</w:t>
-            </w:r>
-          </w:p>
-        </w:tc>
-        <w:tc>
-          <w:tcPr>
-            <w:tcW w:w="6960" w:type="dxa"/>
-            <w:shd w:val="clear" w:color="auto" w:fill="auto"/>
-            <w:tcMar>
-              <w:top w:w="100" w:type="dxa"/>
-              <w:left w:w="100" w:type="dxa"/>
-              <w:bottom w:w="100" w:type="dxa"/>
-              <w:right w:w="100" w:type="dxa"/>
-            </w:tcMar>
-          </w:tcPr>
-          <w:p>
-            <w:pPr>
-              <w:widowControl w:val="0"/>
-              <w:spacing w:line="240" w:lineRule="auto"/>
-              <w:rPr>
-                <w:rFonts w:ascii="Calibri" w:eastAsia="Calibri" w:hAnsi="Calibri" w:cs="Calibri"/>
-                <w:sz w:val="24"/>
-                <w:szCs w:val="24"/>
-              </w:rPr>
-            </w:pPr>
-            <w:r>
-              <w:rPr>
-                <w:rFonts w:ascii="Calibri" w:eastAsia="Calibri" w:hAnsi="Calibri" w:cs="Calibri"/>
-                <w:sz w:val="24"/>
-                <w:szCs w:val="24"/>
-              </w:rPr>
-              <w:t>As a</w:t>
-            </w:r>
-            <w:r>
-              <w:rPr>
-                <w:rFonts w:ascii="Calibri" w:eastAsia="Calibri" w:hAnsi="Calibri" w:cs="Calibri"/>
-                <w:sz w:val="24"/>
-                <w:szCs w:val="24"/>
-              </w:rPr>
-              <w:t xml:space="preserve"> user, I can choose to allow the automatic timer to close the load or continue filling the load with orders</w:t>
             </w:r>
           </w:p>
         </w:tc>
@@ -2601,17 +2086,7 @@
           <w:szCs w:val="24"/>
         </w:rPr>
         <w:lastRenderedPageBreak/>
-        <w:t>UML class diagram</w:t>
-      </w:r>
-      <w:bookmarkStart w:id="0" w:name="_GoBack"/>
-      <w:bookmarkEnd w:id="0"/>
-      <w:r>
-        <w:rPr>
-          <w:rFonts w:ascii="Calibri" w:eastAsia="Calibri" w:hAnsi="Calibri" w:cs="Calibri"/>
-          <w:sz w:val="24"/>
-          <w:szCs w:val="24"/>
-        </w:rPr>
-        <w:t>:</w:t>
+        <w:t>UML class diagram:</w:t>
       </w:r>
       <w:r>
         <w:rPr>

</xml_diff>

<commit_message>
Sequence diagrams in documentation
</commit_message>
<xml_diff>
--- a/Project Documentation.docx
+++ b/Project Documentation.docx
@@ -477,8 +477,6 @@
           <w:szCs w:val="24"/>
         </w:rPr>
       </w:pPr>
-      <w:bookmarkStart w:id="0" w:name="_GoBack"/>
-      <w:bookmarkEnd w:id="0"/>
     </w:p>
     <w:p>
       <w:pPr>
@@ -2260,6 +2258,34 @@
     </w:p>
     <w:p>
       <w:pPr>
+        <w:spacing w:line="360" w:lineRule="auto"/>
+        <w:rPr>
+          <w:rFonts w:ascii="Calibri" w:eastAsia="Calibri" w:hAnsi="Calibri" w:cs="Calibri"/>
+          <w:sz w:val="24"/>
+          <w:szCs w:val="24"/>
+        </w:rPr>
+      </w:pPr>
+    </w:p>
+    <w:p>
+      <w:pPr>
+        <w:spacing w:line="360" w:lineRule="auto"/>
+        <w:rPr>
+          <w:rFonts w:ascii="Calibri" w:eastAsia="Calibri" w:hAnsi="Calibri" w:cs="Calibri"/>
+          <w:sz w:val="28"/>
+          <w:szCs w:val="28"/>
+        </w:rPr>
+      </w:pPr>
+      <w:r>
+        <w:rPr>
+          <w:rFonts w:ascii="Calibri" w:eastAsia="Calibri" w:hAnsi="Calibri" w:cs="Calibri"/>
+          <w:sz w:val="28"/>
+          <w:szCs w:val="28"/>
+        </w:rPr>
+        <w:t>User Story ST-1</w:t>
+      </w:r>
+    </w:p>
+    <w:p>
+      <w:pPr>
         <w:spacing w:line="240" w:lineRule="auto"/>
         <w:rPr>
           <w:rFonts w:ascii="Calibri" w:eastAsia="Calibri" w:hAnsi="Calibri" w:cs="Calibri"/>
@@ -2267,6 +2293,460 @@
           <w:szCs w:val="24"/>
         </w:rPr>
       </w:pPr>
+      <w:r>
+        <w:rPr>
+          <w:rFonts w:ascii="Calibri" w:eastAsia="Calibri" w:hAnsi="Calibri" w:cs="Calibri"/>
+          <w:noProof/>
+          <w:sz w:val="24"/>
+          <w:szCs w:val="24"/>
+        </w:rPr>
+        <w:drawing>
+          <wp:inline distT="0" distB="0" distL="0" distR="0" wp14:anchorId="526E0E5B" wp14:editId="72A56884">
+            <wp:extent cx="5943600" cy="3648710"/>
+            <wp:effectExtent l="0" t="0" r="0" b="8890"/>
+            <wp:docPr id="3" name="Picture 3"/>
+            <wp:cNvGraphicFramePr>
+              <a:graphicFrameLocks xmlns:a="http://schemas.openxmlformats.org/drawingml/2006/main" noChangeAspect="1"/>
+            </wp:cNvGraphicFramePr>
+            <a:graphic xmlns:a="http://schemas.openxmlformats.org/drawingml/2006/main">
+              <a:graphicData uri="http://schemas.openxmlformats.org/drawingml/2006/picture">
+                <pic:pic xmlns:pic="http://schemas.openxmlformats.org/drawingml/2006/picture">
+                  <pic:nvPicPr>
+                    <pic:cNvPr id="3" name="User Story ST-1.jpg"/>
+                    <pic:cNvPicPr/>
+                  </pic:nvPicPr>
+                  <pic:blipFill>
+                    <a:blip r:embed="rId4">
+                      <a:extLst>
+                        <a:ext uri="{28A0092B-C50C-407E-A947-70E740481C1C}">
+                          <a14:useLocalDpi xmlns:a14="http://schemas.microsoft.com/office/drawing/2010/main" val="0"/>
+                        </a:ext>
+                      </a:extLst>
+                    </a:blip>
+                    <a:stretch>
+                      <a:fillRect/>
+                    </a:stretch>
+                  </pic:blipFill>
+                  <pic:spPr>
+                    <a:xfrm>
+                      <a:off x="0" y="0"/>
+                      <a:ext cx="5943600" cy="3648710"/>
+                    </a:xfrm>
+                    <a:prstGeom prst="rect">
+                      <a:avLst/>
+                    </a:prstGeom>
+                  </pic:spPr>
+                </pic:pic>
+              </a:graphicData>
+            </a:graphic>
+          </wp:inline>
+        </w:drawing>
+      </w:r>
+    </w:p>
+    <w:p>
+      <w:pPr>
+        <w:spacing w:line="240" w:lineRule="auto"/>
+        <w:rPr>
+          <w:rFonts w:ascii="Calibri" w:eastAsia="Calibri" w:hAnsi="Calibri" w:cs="Calibri"/>
+          <w:sz w:val="24"/>
+          <w:szCs w:val="24"/>
+        </w:rPr>
+      </w:pPr>
+    </w:p>
+    <w:p>
+      <w:pPr>
+        <w:spacing w:line="240" w:lineRule="auto"/>
+        <w:rPr>
+          <w:rFonts w:ascii="Calibri" w:eastAsia="Calibri" w:hAnsi="Calibri" w:cs="Calibri"/>
+          <w:sz w:val="28"/>
+          <w:szCs w:val="28"/>
+        </w:rPr>
+      </w:pPr>
+    </w:p>
+    <w:p>
+      <w:pPr>
+        <w:spacing w:line="240" w:lineRule="auto"/>
+        <w:rPr>
+          <w:rFonts w:ascii="Calibri" w:eastAsia="Calibri" w:hAnsi="Calibri" w:cs="Calibri"/>
+          <w:sz w:val="28"/>
+          <w:szCs w:val="28"/>
+        </w:rPr>
+      </w:pPr>
+    </w:p>
+    <w:p>
+      <w:pPr>
+        <w:spacing w:line="240" w:lineRule="auto"/>
+        <w:rPr>
+          <w:rFonts w:ascii="Calibri" w:eastAsia="Calibri" w:hAnsi="Calibri" w:cs="Calibri"/>
+          <w:sz w:val="28"/>
+          <w:szCs w:val="28"/>
+        </w:rPr>
+      </w:pPr>
+    </w:p>
+    <w:p>
+      <w:pPr>
+        <w:spacing w:line="240" w:lineRule="auto"/>
+        <w:rPr>
+          <w:rFonts w:ascii="Calibri" w:eastAsia="Calibri" w:hAnsi="Calibri" w:cs="Calibri"/>
+          <w:sz w:val="28"/>
+          <w:szCs w:val="28"/>
+        </w:rPr>
+      </w:pPr>
+    </w:p>
+    <w:p>
+      <w:pPr>
+        <w:spacing w:line="240" w:lineRule="auto"/>
+        <w:rPr>
+          <w:rFonts w:ascii="Calibri" w:eastAsia="Calibri" w:hAnsi="Calibri" w:cs="Calibri"/>
+          <w:sz w:val="28"/>
+          <w:szCs w:val="28"/>
+        </w:rPr>
+      </w:pPr>
+    </w:p>
+    <w:p>
+      <w:pPr>
+        <w:spacing w:line="240" w:lineRule="auto"/>
+        <w:rPr>
+          <w:rFonts w:ascii="Calibri" w:eastAsia="Calibri" w:hAnsi="Calibri" w:cs="Calibri"/>
+          <w:sz w:val="28"/>
+          <w:szCs w:val="28"/>
+        </w:rPr>
+      </w:pPr>
+    </w:p>
+    <w:p>
+      <w:pPr>
+        <w:spacing w:line="240" w:lineRule="auto"/>
+        <w:rPr>
+          <w:rFonts w:ascii="Calibri" w:eastAsia="Calibri" w:hAnsi="Calibri" w:cs="Calibri"/>
+          <w:sz w:val="28"/>
+          <w:szCs w:val="28"/>
+        </w:rPr>
+      </w:pPr>
+    </w:p>
+    <w:p>
+      <w:pPr>
+        <w:spacing w:line="240" w:lineRule="auto"/>
+        <w:rPr>
+          <w:rFonts w:ascii="Calibri" w:eastAsia="Calibri" w:hAnsi="Calibri" w:cs="Calibri"/>
+          <w:sz w:val="28"/>
+          <w:szCs w:val="28"/>
+        </w:rPr>
+      </w:pPr>
+    </w:p>
+    <w:p>
+      <w:pPr>
+        <w:spacing w:line="240" w:lineRule="auto"/>
+        <w:rPr>
+          <w:rFonts w:ascii="Calibri" w:eastAsia="Calibri" w:hAnsi="Calibri" w:cs="Calibri"/>
+          <w:sz w:val="28"/>
+          <w:szCs w:val="28"/>
+        </w:rPr>
+      </w:pPr>
+      <w:r>
+        <w:rPr>
+          <w:rFonts w:ascii="Calibri" w:eastAsia="Calibri" w:hAnsi="Calibri" w:cs="Calibri"/>
+          <w:sz w:val="28"/>
+          <w:szCs w:val="28"/>
+        </w:rPr>
+        <w:lastRenderedPageBreak/>
+        <w:t>User Story ST-2, ST-3</w:t>
+      </w:r>
+    </w:p>
+    <w:p>
+      <w:pPr>
+        <w:spacing w:line="240" w:lineRule="auto"/>
+        <w:rPr>
+          <w:rFonts w:ascii="Calibri" w:eastAsia="Calibri" w:hAnsi="Calibri" w:cs="Calibri"/>
+          <w:sz w:val="28"/>
+          <w:szCs w:val="28"/>
+        </w:rPr>
+      </w:pPr>
+      <w:r>
+        <w:rPr>
+          <w:rFonts w:ascii="Calibri" w:eastAsia="Calibri" w:hAnsi="Calibri" w:cs="Calibri"/>
+          <w:noProof/>
+          <w:sz w:val="28"/>
+          <w:szCs w:val="28"/>
+        </w:rPr>
+        <w:drawing>
+          <wp:inline distT="0" distB="0" distL="0" distR="0" wp14:anchorId="71EF5B4F" wp14:editId="2DDBE2E4">
+            <wp:extent cx="1571625" cy="2867025"/>
+            <wp:effectExtent l="0" t="0" r="9525" b="9525"/>
+            <wp:docPr id="4" name="Picture 4"/>
+            <wp:cNvGraphicFramePr>
+              <a:graphicFrameLocks xmlns:a="http://schemas.openxmlformats.org/drawingml/2006/main" noChangeAspect="1"/>
+            </wp:cNvGraphicFramePr>
+            <a:graphic xmlns:a="http://schemas.openxmlformats.org/drawingml/2006/main">
+              <a:graphicData uri="http://schemas.openxmlformats.org/drawingml/2006/picture">
+                <pic:pic xmlns:pic="http://schemas.openxmlformats.org/drawingml/2006/picture">
+                  <pic:nvPicPr>
+                    <pic:cNvPr id="4" name="User Story ST-2, ST-3.jpg"/>
+                    <pic:cNvPicPr/>
+                  </pic:nvPicPr>
+                  <pic:blipFill>
+                    <a:blip r:embed="rId5">
+                      <a:extLst>
+                        <a:ext uri="{28A0092B-C50C-407E-A947-70E740481C1C}">
+                          <a14:useLocalDpi xmlns:a14="http://schemas.microsoft.com/office/drawing/2010/main" val="0"/>
+                        </a:ext>
+                      </a:extLst>
+                    </a:blip>
+                    <a:stretch>
+                      <a:fillRect/>
+                    </a:stretch>
+                  </pic:blipFill>
+                  <pic:spPr>
+                    <a:xfrm>
+                      <a:off x="0" y="0"/>
+                      <a:ext cx="1571625" cy="2867025"/>
+                    </a:xfrm>
+                    <a:prstGeom prst="rect">
+                      <a:avLst/>
+                    </a:prstGeom>
+                  </pic:spPr>
+                </pic:pic>
+              </a:graphicData>
+            </a:graphic>
+          </wp:inline>
+        </w:drawing>
+      </w:r>
+    </w:p>
+    <w:p>
+      <w:pPr>
+        <w:spacing w:line="240" w:lineRule="auto"/>
+        <w:rPr>
+          <w:rFonts w:ascii="Calibri" w:eastAsia="Calibri" w:hAnsi="Calibri" w:cs="Calibri"/>
+          <w:sz w:val="28"/>
+          <w:szCs w:val="28"/>
+        </w:rPr>
+      </w:pPr>
+    </w:p>
+    <w:p>
+      <w:pPr>
+        <w:spacing w:line="240" w:lineRule="auto"/>
+        <w:rPr>
+          <w:rFonts w:ascii="Calibri" w:eastAsia="Calibri" w:hAnsi="Calibri" w:cs="Calibri"/>
+          <w:sz w:val="28"/>
+          <w:szCs w:val="28"/>
+        </w:rPr>
+      </w:pPr>
+      <w:r>
+        <w:rPr>
+          <w:rFonts w:ascii="Calibri" w:eastAsia="Calibri" w:hAnsi="Calibri" w:cs="Calibri"/>
+          <w:sz w:val="28"/>
+          <w:szCs w:val="28"/>
+        </w:rPr>
+        <w:t>User Story ST-4</w:t>
+      </w:r>
+      <w:bookmarkStart w:id="0" w:name="_GoBack"/>
+      <w:bookmarkEnd w:id="0"/>
+    </w:p>
+    <w:p>
+      <w:pPr>
+        <w:spacing w:line="240" w:lineRule="auto"/>
+        <w:rPr>
+          <w:rFonts w:ascii="Calibri" w:eastAsia="Calibri" w:hAnsi="Calibri" w:cs="Calibri"/>
+          <w:sz w:val="28"/>
+          <w:szCs w:val="28"/>
+        </w:rPr>
+      </w:pPr>
+      <w:r>
+        <w:rPr>
+          <w:rFonts w:ascii="Calibri" w:eastAsia="Calibri" w:hAnsi="Calibri" w:cs="Calibri"/>
+          <w:noProof/>
+          <w:sz w:val="28"/>
+          <w:szCs w:val="28"/>
+        </w:rPr>
+        <w:drawing>
+          <wp:inline distT="0" distB="0" distL="0" distR="0" wp14:anchorId="04C6D1C8" wp14:editId="512E615F">
+            <wp:extent cx="5943600" cy="3337560"/>
+            <wp:effectExtent l="0" t="0" r="0" b="0"/>
+            <wp:docPr id="5" name="Picture 5"/>
+            <wp:cNvGraphicFramePr>
+              <a:graphicFrameLocks xmlns:a="http://schemas.openxmlformats.org/drawingml/2006/main" noChangeAspect="1"/>
+            </wp:cNvGraphicFramePr>
+            <a:graphic xmlns:a="http://schemas.openxmlformats.org/drawingml/2006/main">
+              <a:graphicData uri="http://schemas.openxmlformats.org/drawingml/2006/picture">
+                <pic:pic xmlns:pic="http://schemas.openxmlformats.org/drawingml/2006/picture">
+                  <pic:nvPicPr>
+                    <pic:cNvPr id="5" name="User Story ST-4.jpg"/>
+                    <pic:cNvPicPr/>
+                  </pic:nvPicPr>
+                  <pic:blipFill>
+                    <a:blip r:embed="rId6">
+                      <a:extLst>
+                        <a:ext uri="{28A0092B-C50C-407E-A947-70E740481C1C}">
+                          <a14:useLocalDpi xmlns:a14="http://schemas.microsoft.com/office/drawing/2010/main" val="0"/>
+                        </a:ext>
+                      </a:extLst>
+                    </a:blip>
+                    <a:stretch>
+                      <a:fillRect/>
+                    </a:stretch>
+                  </pic:blipFill>
+                  <pic:spPr>
+                    <a:xfrm>
+                      <a:off x="0" y="0"/>
+                      <a:ext cx="5943600" cy="3337560"/>
+                    </a:xfrm>
+                    <a:prstGeom prst="rect">
+                      <a:avLst/>
+                    </a:prstGeom>
+                  </pic:spPr>
+                </pic:pic>
+              </a:graphicData>
+            </a:graphic>
+          </wp:inline>
+        </w:drawing>
+      </w:r>
+    </w:p>
+    <w:p>
+      <w:pPr>
+        <w:spacing w:line="240" w:lineRule="auto"/>
+        <w:rPr>
+          <w:rFonts w:ascii="Calibri" w:eastAsia="Calibri" w:hAnsi="Calibri" w:cs="Calibri"/>
+          <w:sz w:val="28"/>
+          <w:szCs w:val="28"/>
+        </w:rPr>
+      </w:pPr>
+    </w:p>
+    <w:p>
+      <w:pPr>
+        <w:spacing w:line="240" w:lineRule="auto"/>
+        <w:rPr>
+          <w:rFonts w:ascii="Calibri" w:eastAsia="Calibri" w:hAnsi="Calibri" w:cs="Calibri"/>
+          <w:sz w:val="28"/>
+          <w:szCs w:val="28"/>
+        </w:rPr>
+      </w:pPr>
+    </w:p>
+    <w:p>
+      <w:pPr>
+        <w:spacing w:line="240" w:lineRule="auto"/>
+        <w:rPr>
+          <w:rFonts w:ascii="Calibri" w:eastAsia="Calibri" w:hAnsi="Calibri" w:cs="Calibri"/>
+          <w:sz w:val="28"/>
+          <w:szCs w:val="28"/>
+        </w:rPr>
+      </w:pPr>
+    </w:p>
+    <w:p>
+      <w:pPr>
+        <w:spacing w:line="240" w:lineRule="auto"/>
+        <w:rPr>
+          <w:rFonts w:ascii="Calibri" w:eastAsia="Calibri" w:hAnsi="Calibri" w:cs="Calibri"/>
+          <w:sz w:val="28"/>
+          <w:szCs w:val="28"/>
+        </w:rPr>
+      </w:pPr>
+    </w:p>
+    <w:p>
+      <w:pPr>
+        <w:spacing w:line="240" w:lineRule="auto"/>
+        <w:rPr>
+          <w:rFonts w:ascii="Calibri" w:eastAsia="Calibri" w:hAnsi="Calibri" w:cs="Calibri"/>
+          <w:sz w:val="28"/>
+          <w:szCs w:val="28"/>
+        </w:rPr>
+      </w:pPr>
+    </w:p>
+    <w:p>
+      <w:pPr>
+        <w:spacing w:line="240" w:lineRule="auto"/>
+        <w:rPr>
+          <w:rFonts w:ascii="Calibri" w:eastAsia="Calibri" w:hAnsi="Calibri" w:cs="Calibri"/>
+          <w:sz w:val="28"/>
+          <w:szCs w:val="28"/>
+        </w:rPr>
+      </w:pPr>
+    </w:p>
+    <w:p>
+      <w:pPr>
+        <w:spacing w:line="240" w:lineRule="auto"/>
+        <w:rPr>
+          <w:rFonts w:ascii="Calibri" w:eastAsia="Calibri" w:hAnsi="Calibri" w:cs="Calibri"/>
+          <w:sz w:val="28"/>
+          <w:szCs w:val="28"/>
+        </w:rPr>
+      </w:pPr>
+      <w:r>
+        <w:rPr>
+          <w:rFonts w:ascii="Calibri" w:eastAsia="Calibri" w:hAnsi="Calibri" w:cs="Calibri"/>
+          <w:sz w:val="28"/>
+          <w:szCs w:val="28"/>
+        </w:rPr>
+        <w:lastRenderedPageBreak/>
+        <w:t>User Story ST-5</w:t>
+      </w:r>
+    </w:p>
+    <w:p>
+      <w:pPr>
+        <w:spacing w:line="240" w:lineRule="auto"/>
+        <w:rPr>
+          <w:rFonts w:ascii="Calibri" w:eastAsia="Calibri" w:hAnsi="Calibri" w:cs="Calibri"/>
+          <w:sz w:val="28"/>
+          <w:szCs w:val="28"/>
+        </w:rPr>
+      </w:pPr>
+    </w:p>
+    <w:p>
+      <w:pPr>
+        <w:spacing w:line="240" w:lineRule="auto"/>
+        <w:rPr>
+          <w:rFonts w:ascii="Calibri" w:eastAsia="Calibri" w:hAnsi="Calibri" w:cs="Calibri"/>
+          <w:sz w:val="28"/>
+          <w:szCs w:val="28"/>
+        </w:rPr>
+      </w:pPr>
+      <w:r>
+        <w:rPr>
+          <w:rFonts w:ascii="Calibri" w:eastAsia="Calibri" w:hAnsi="Calibri" w:cs="Calibri"/>
+          <w:noProof/>
+          <w:sz w:val="28"/>
+          <w:szCs w:val="28"/>
+        </w:rPr>
+        <w:drawing>
+          <wp:inline distT="0" distB="0" distL="0" distR="0" wp14:anchorId="720FAD58" wp14:editId="0D298BFC">
+            <wp:extent cx="5943600" cy="3337560"/>
+            <wp:effectExtent l="0" t="0" r="0" b="0"/>
+            <wp:docPr id="6" name="Picture 6"/>
+            <wp:cNvGraphicFramePr>
+              <a:graphicFrameLocks xmlns:a="http://schemas.openxmlformats.org/drawingml/2006/main" noChangeAspect="1"/>
+            </wp:cNvGraphicFramePr>
+            <a:graphic xmlns:a="http://schemas.openxmlformats.org/drawingml/2006/main">
+              <a:graphicData uri="http://schemas.openxmlformats.org/drawingml/2006/picture">
+                <pic:pic xmlns:pic="http://schemas.openxmlformats.org/drawingml/2006/picture">
+                  <pic:nvPicPr>
+                    <pic:cNvPr id="6" name="User Story ST-5.jpg"/>
+                    <pic:cNvPicPr/>
+                  </pic:nvPicPr>
+                  <pic:blipFill>
+                    <a:blip r:embed="rId7">
+                      <a:extLst>
+                        <a:ext uri="{28A0092B-C50C-407E-A947-70E740481C1C}">
+                          <a14:useLocalDpi xmlns:a14="http://schemas.microsoft.com/office/drawing/2010/main" val="0"/>
+                        </a:ext>
+                      </a:extLst>
+                    </a:blip>
+                    <a:stretch>
+                      <a:fillRect/>
+                    </a:stretch>
+                  </pic:blipFill>
+                  <pic:spPr>
+                    <a:xfrm>
+                      <a:off x="0" y="0"/>
+                      <a:ext cx="5943600" cy="3337560"/>
+                    </a:xfrm>
+                    <a:prstGeom prst="rect">
+                      <a:avLst/>
+                    </a:prstGeom>
+                  </pic:spPr>
+                </pic:pic>
+              </a:graphicData>
+            </a:graphic>
+          </wp:inline>
+        </w:drawing>
+      </w:r>
     </w:p>
     <w:p>
       <w:pPr>
@@ -2372,7 +2852,7 @@
                     </pic:cNvPicPr>
                   </pic:nvPicPr>
                   <pic:blipFill>
-                    <a:blip r:embed="rId4">
+                    <a:blip r:embed="rId8">
                       <a:extLst>
                         <a:ext uri="{28A0092B-C50C-407E-A947-70E740481C1C}">
                           <a14:useLocalDpi xmlns:a14="http://schemas.microsoft.com/office/drawing/2010/main" val="0"/>

</xml_diff>